<commit_message>
changes on instruction and setting.
</commit_message>
<xml_diff>
--- a/template.docx
+++ b/template.docx
@@ -531,15 +531,7 @@
               <w:cnfStyle w:val="000000100000" w:firstRow="0" w:lastRow="0" w:firstColumn="0" w:lastColumn="0" w:oddVBand="0" w:evenVBand="0" w:oddHBand="1" w:evenHBand="0" w:firstRowFirstColumn="0" w:firstRowLastColumn="0" w:lastRowFirstColumn="0" w:lastRowLastColumn="0"/>
             </w:pPr>
             <w:r>
-              <w:t xml:space="preserve">Media is added </w:t>
-            </w:r>
-            <w:proofErr w:type="gramStart"/>
-            <w:r>
-              <w:t>( videos</w:t>
-            </w:r>
-            <w:proofErr w:type="gramEnd"/>
-            <w:r>
-              <w:t xml:space="preserve"> ) – See page Settings</w:t>
+              <w:t>Media is added ( videos ) – See page Settings</w:t>
             </w:r>
           </w:p>
         </w:tc>
@@ -598,15 +590,7 @@
               <w:cnfStyle w:val="000000100000" w:firstRow="0" w:lastRow="0" w:firstColumn="0" w:lastColumn="0" w:oddVBand="0" w:evenVBand="0" w:oddHBand="1" w:evenHBand="0" w:firstRowFirstColumn="0" w:firstRowLastColumn="0" w:lastRowFirstColumn="0" w:lastRowLastColumn="0"/>
             </w:pPr>
             <w:r>
-              <w:t xml:space="preserve">I created a main layout where I insert </w:t>
-            </w:r>
-            <w:proofErr w:type="gramStart"/>
-            <w:r>
-              <w:t>header ,</w:t>
-            </w:r>
-            <w:proofErr w:type="gramEnd"/>
-            <w:r>
-              <w:t xml:space="preserve"> footer and main content.</w:t>
+              <w:t>I created a main layout where I insert header , footer and main content.</w:t>
             </w:r>
           </w:p>
         </w:tc>
@@ -630,15 +614,7 @@
               <w:cnfStyle w:val="000000100000" w:firstRow="0" w:lastRow="0" w:firstColumn="0" w:lastColumn="0" w:oddVBand="0" w:evenVBand="0" w:oddHBand="1" w:evenHBand="0" w:firstRowFirstColumn="0" w:firstRowLastColumn="0" w:lastRowFirstColumn="0" w:lastRowLastColumn="0"/>
             </w:pPr>
             <w:r>
-              <w:t xml:space="preserve">It is </w:t>
-            </w:r>
-            <w:proofErr w:type="gramStart"/>
-            <w:r>
-              <w:t>legible ,</w:t>
-            </w:r>
-            <w:proofErr w:type="gramEnd"/>
-            <w:r>
-              <w:t xml:space="preserve"> clear and consistent designed. </w:t>
+              <w:t xml:space="preserve">It is legible , clear and consistent designed. </w:t>
             </w:r>
           </w:p>
         </w:tc>
@@ -986,6 +962,11 @@
     </w:p>
     <w:p/>
     <w:p/>
+    <w:p>
+      <w:r>
+        <w:t>https://design2seo.com/blog/web-development/11ty/nunjucks-if-statement-for-eleventy/</w:t>
+      </w:r>
+    </w:p>
     <w:p/>
     <w:p/>
     <w:p/>

</xml_diff>

<commit_message>
a few style changes
</commit_message>
<xml_diff>
--- a/template.docx
+++ b/template.docx
@@ -462,6 +462,17 @@
               <w:jc w:val="center"/>
               <w:cnfStyle w:val="000000000000" w:firstRow="0" w:lastRow="0" w:firstColumn="0" w:lastColumn="0" w:oddVBand="0" w:evenVBand="0" w:oddHBand="0" w:evenHBand="0" w:firstRowFirstColumn="0" w:firstRowLastColumn="0" w:lastRowFirstColumn="0" w:lastRowLastColumn="0"/>
             </w:pPr>
+            <w:r>
+              <w:t xml:space="preserve">9 </w:t>
+            </w:r>
+            <w:proofErr w:type="gramStart"/>
+            <w:r>
+              <w:t>stylesheets .</w:t>
+            </w:r>
+            <w:proofErr w:type="gramEnd"/>
+            <w:r>
+              <w:t xml:space="preserve"> multiple stylesheets are present.</w:t>
+            </w:r>
           </w:p>
         </w:tc>
         <w:tc>
@@ -473,6 +484,9 @@
               <w:jc w:val="center"/>
               <w:cnfStyle w:val="000000000000" w:firstRow="0" w:lastRow="0" w:firstColumn="0" w:lastColumn="0" w:oddVBand="0" w:evenVBand="0" w:oddHBand="0" w:evenHBand="0" w:firstRowFirstColumn="0" w:firstRowLastColumn="0" w:lastRowFirstColumn="0" w:lastRowLastColumn="0"/>
             </w:pPr>
+            <w:r>
+              <w:t xml:space="preserve">Read me with source are present. </w:t>
+            </w:r>
           </w:p>
         </w:tc>
         <w:tc>
@@ -548,6 +562,9 @@
             <w:r>
               <w:t>Context Sensitive Navigation is Present</w:t>
             </w:r>
+            <w:r>
+              <w:t>.</w:t>
+            </w:r>
           </w:p>
         </w:tc>
         <w:tc>
@@ -792,6 +809,14 @@
           <w:numId w:val="4"/>
         </w:numPr>
       </w:pPr>
+      <w:r>
+        <w:t xml:space="preserve">Table object </w:t>
+      </w:r>
+      <w:proofErr w:type="spellStart"/>
+      <w:r>
+        <w:t>i</w:t>
+      </w:r>
+      <w:proofErr w:type="spellEnd"/>
     </w:p>
     <w:p>
       <w:pPr>

</xml_diff>

<commit_message>
addition of Reflection form and finished readme.md
</commit_message>
<xml_diff>
--- a/template.docx
+++ b/template.docx
@@ -32,11 +32,9 @@
       </w:r>
     </w:p>
     <w:p>
-      <w:proofErr w:type="spellStart"/>
       <w:r>
         <w:t>Url</w:t>
       </w:r>
-      <w:proofErr w:type="spellEnd"/>
       <w:r>
         <w:t xml:space="preserve"> of deployed site</w:t>
       </w:r>
@@ -64,8 +62,28 @@
       <w:r>
         <w:t xml:space="preserve"> </w:t>
       </w:r>
-      <w:r>
-        <w:t>https://bouncingballvillaca.netlify.app/</w:t>
+      <w:hyperlink r:id="rId7" w:history="1">
+        <w:r>
+          <w:rPr>
+            <w:rStyle w:val="Hyperlink"/>
+          </w:rPr>
+          <w:t>https://bouncingballvill</w:t>
+        </w:r>
+        <w:r>
+          <w:rPr>
+            <w:rStyle w:val="Hyperlink"/>
+          </w:rPr>
+          <w:t>a</w:t>
+        </w:r>
+        <w:r>
+          <w:rPr>
+            <w:rStyle w:val="Hyperlink"/>
+          </w:rPr>
+          <w:t>ca.netlify.app/</w:t>
+        </w:r>
+      </w:hyperlink>
+      <w:r>
+        <w:t xml:space="preserve"> </w:t>
       </w:r>
     </w:p>
     <w:p>
@@ -292,11 +310,9 @@
             <w:r>
               <w:t xml:space="preserve">Website is well </w:t>
             </w:r>
-            <w:proofErr w:type="spellStart"/>
-            <w:r>
-              <w:t>fomed</w:t>
-            </w:r>
-            <w:proofErr w:type="spellEnd"/>
+            <w:r>
+              <w:t>formed</w:t>
+            </w:r>
             <w:r>
               <w:t>.</w:t>
             </w:r>
@@ -321,11 +337,9 @@
               <w:jc w:val="center"/>
               <w:cnfStyle w:val="000000100000" w:firstRow="0" w:lastRow="0" w:firstColumn="0" w:lastColumn="0" w:oddVBand="0" w:evenVBand="0" w:oddHBand="1" w:evenHBand="0" w:firstRowFirstColumn="0" w:firstRowLastColumn="0" w:lastRowFirstColumn="0" w:lastRowLastColumn="0"/>
             </w:pPr>
-            <w:proofErr w:type="gramStart"/>
-            <w:r>
-              <w:t>Yes ,</w:t>
-            </w:r>
-            <w:proofErr w:type="gramEnd"/>
+            <w:r>
+              <w:t>Yes,</w:t>
+            </w:r>
             <w:r>
               <w:t xml:space="preserve"> it is present.</w:t>
             </w:r>
@@ -465,11 +479,9 @@
             <w:r>
               <w:t xml:space="preserve">9 </w:t>
             </w:r>
-            <w:proofErr w:type="gramStart"/>
-            <w:r>
-              <w:t>stylesheets .</w:t>
-            </w:r>
-            <w:proofErr w:type="gramEnd"/>
+            <w:r>
+              <w:t>stylesheets.</w:t>
+            </w:r>
             <w:r>
               <w:t xml:space="preserve"> multiple stylesheets are present.</w:t>
             </w:r>
@@ -545,7 +557,16 @@
               <w:cnfStyle w:val="000000100000" w:firstRow="0" w:lastRow="0" w:firstColumn="0" w:lastColumn="0" w:oddVBand="0" w:evenVBand="0" w:oddHBand="1" w:evenHBand="0" w:firstRowFirstColumn="0" w:firstRowLastColumn="0" w:lastRowFirstColumn="0" w:lastRowLastColumn="0"/>
             </w:pPr>
             <w:r>
-              <w:t>Media is added ( videos ) – See page Settings</w:t>
+              <w:t xml:space="preserve">Media is added </w:t>
+            </w:r>
+            <w:r>
+              <w:t>(videos)</w:t>
+            </w:r>
+            <w:r>
+              <w:t xml:space="preserve"> – See page Settings</w:t>
+            </w:r>
+            <w:r>
+              <w:t>.njk</w:t>
             </w:r>
           </w:p>
         </w:tc>
@@ -597,17 +618,13 @@
               <w:t>Templates and layout are present.</w:t>
             </w:r>
             <w:r>
-              <w:t xml:space="preserve"> </w:t>
-            </w:r>
-          </w:p>
-          <w:p>
-            <w:pPr>
-              <w:ind w:firstLine="720"/>
-              <w:jc w:val="center"/>
-              <w:cnfStyle w:val="000000100000" w:firstRow="0" w:lastRow="0" w:firstColumn="0" w:lastColumn="0" w:oddVBand="0" w:evenVBand="0" w:oddHBand="1" w:evenHBand="0" w:firstRowFirstColumn="0" w:firstRowLastColumn="0" w:lastRowFirstColumn="0" w:lastRowLastColumn="0"/>
-            </w:pPr>
-            <w:r>
-              <w:t>I created a main layout where I insert header , footer and main content.</w:t>
+              <w:t xml:space="preserve"> I created a main layout where I insert </w:t>
+            </w:r>
+            <w:r>
+              <w:t>header,</w:t>
+            </w:r>
+            <w:r>
+              <w:t xml:space="preserve"> footer and main content.</w:t>
             </w:r>
           </w:p>
         </w:tc>
@@ -631,7 +648,13 @@
               <w:cnfStyle w:val="000000100000" w:firstRow="0" w:lastRow="0" w:firstColumn="0" w:lastColumn="0" w:oddVBand="0" w:evenVBand="0" w:oddHBand="1" w:evenHBand="0" w:firstRowFirstColumn="0" w:firstRowLastColumn="0" w:lastRowFirstColumn="0" w:lastRowLastColumn="0"/>
             </w:pPr>
             <w:r>
-              <w:t xml:space="preserve">It is legible , clear and consistent designed. </w:t>
+              <w:t xml:space="preserve">It is </w:t>
+            </w:r>
+            <w:r>
+              <w:t>legible,</w:t>
+            </w:r>
+            <w:r>
+              <w:t xml:space="preserve"> clear and consistent designed. </w:t>
             </w:r>
           </w:p>
         </w:tc>
@@ -770,12 +793,6 @@
     </w:tbl>
     <w:p/>
     <w:p/>
-    <w:p/>
-    <w:p/>
-    <w:p/>
-    <w:p/>
-    <w:p/>
-    <w:p/>
     <w:p>
       <w:r>
         <w:t xml:space="preserve">Additional </w:t>
@@ -798,6 +815,11 @@
     <w:p>
       <w:r>
         <w:t>Techniques you have employed in the project that you have acquired independently. Short notes in each technique/technology:</w:t>
+      </w:r>
+    </w:p>
+    <w:p>
+      <w:r>
+        <w:t>Links are also referenced on Readme.md.</w:t>
       </w:r>
     </w:p>
     <w:p/>
@@ -810,13 +832,73 @@
         </w:numPr>
       </w:pPr>
       <w:r>
-        <w:t xml:space="preserve">Table object </w:t>
-      </w:r>
-      <w:proofErr w:type="spellStart"/>
-      <w:r>
-        <w:t>i</w:t>
-      </w:r>
-      <w:proofErr w:type="spellEnd"/>
+        <w:rPr>
+          <w:b/>
+          <w:bCs/>
+        </w:rPr>
+        <w:t>HTML tables</w:t>
+      </w:r>
+      <w:r>
+        <w:t xml:space="preserve"> &lt;table&gt;&lt;tr&gt;&lt;th&gt;&lt;td&gt; </w:t>
+      </w:r>
+      <w:r>
+        <w:t>- CSS</w:t>
+      </w:r>
+      <w:r>
+        <w:t xml:space="preserve"> table.</w:t>
+      </w:r>
+      <w:r>
+        <w:t xml:space="preserve"> I did some research and implemented a table and gave it some style</w:t>
+      </w:r>
+      <w:r>
+        <w:t xml:space="preserve">. </w:t>
+      </w:r>
+      <w:r>
+        <w:t xml:space="preserve"> </w:t>
+      </w:r>
+      <w:r>
+        <w:t>Ref:</w:t>
+      </w:r>
+      <w:r>
+        <w:t xml:space="preserve"> </w:t>
+      </w:r>
+      <w:hyperlink r:id="rId8" w:history="1">
+        <w:r>
+          <w:rPr>
+            <w:rStyle w:val="Hyperlink"/>
+          </w:rPr>
+          <w:t>https://www.w3schools.com/html/html_tables.asp</w:t>
+        </w:r>
+      </w:hyperlink>
+    </w:p>
+    <w:p>
+      <w:pPr>
+        <w:pStyle w:val="ListParagraph"/>
+      </w:pPr>
+      <w:r>
+        <w:rPr>
+          <w:b/>
+          <w:bCs/>
+        </w:rPr>
+        <w:t>See</w:t>
+      </w:r>
+      <w:r>
+        <w:rPr>
+          <w:b/>
+          <w:bCs/>
+        </w:rPr>
+        <w:t xml:space="preserve"> files</w:t>
+      </w:r>
+      <w:r>
+        <w:rPr>
+          <w:b/>
+          <w:bCs/>
+        </w:rPr>
+        <w:t>:</w:t>
+      </w:r>
+      <w:r>
+        <w:t xml:space="preserve"> ranking.css and ranking.njk</w:t>
+      </w:r>
     </w:p>
     <w:p>
       <w:pPr>
@@ -830,7 +912,105 @@
           <w:ilvl w:val="0"/>
           <w:numId w:val="4"/>
         </w:numPr>
-      </w:pPr>
+        <w:rPr>
+          <w:b/>
+          <w:bCs/>
+        </w:rPr>
+      </w:pPr>
+      <w:r>
+        <w:rPr>
+          <w:b/>
+          <w:bCs/>
+        </w:rPr>
+        <w:t>Flex</w:t>
+      </w:r>
+      <w:r>
+        <w:rPr>
+          <w:b/>
+          <w:bCs/>
+        </w:rPr>
+        <w:t xml:space="preserve">box </w:t>
+      </w:r>
+      <w:r>
+        <w:rPr>
+          <w:b/>
+          <w:bCs/>
+        </w:rPr>
+        <w:t>(Navigation</w:t>
+      </w:r>
+      <w:r>
+        <w:rPr>
+          <w:b/>
+          <w:bCs/>
+        </w:rPr>
+        <w:t xml:space="preserve"> </w:t>
+      </w:r>
+      <w:r>
+        <w:rPr>
+          <w:b/>
+          <w:bCs/>
+        </w:rPr>
+        <w:t>bar)</w:t>
+      </w:r>
+      <w:r>
+        <w:rPr>
+          <w:b/>
+          <w:bCs/>
+        </w:rPr>
+        <w:t xml:space="preserve"> </w:t>
+      </w:r>
+      <w:r>
+        <w:t>- I</w:t>
+      </w:r>
+      <w:r>
+        <w:t xml:space="preserve"> did some research on CSS-Tricks and watched a video which had the style I wanted then I have implemented that in my project</w:t>
+      </w:r>
+      <w:r>
+        <w:t>. Ref:</w:t>
+      </w:r>
+      <w:r>
+        <w:rPr>
+          <w:b/>
+          <w:bCs/>
+        </w:rPr>
+        <w:t xml:space="preserve"> </w:t>
+      </w:r>
+      <w:hyperlink r:id="rId9" w:history="1">
+        <w:r>
+          <w:rPr>
+            <w:rStyle w:val="Hyperlink"/>
+            <w:b/>
+            <w:bCs/>
+          </w:rPr>
+          <w:t>https://www.youtube.com/watch?v=PwWHL3RyQgk</w:t>
+        </w:r>
+      </w:hyperlink>
+      <w:r>
+        <w:rPr>
+          <w:b/>
+          <w:bCs/>
+        </w:rPr>
+        <w:t xml:space="preserve"> </w:t>
+      </w:r>
+    </w:p>
+    <w:p>
+      <w:pPr>
+        <w:pStyle w:val="ListParagraph"/>
+        <w:rPr>
+          <w:b/>
+          <w:bCs/>
+        </w:rPr>
+      </w:pPr>
+      <w:r>
+        <w:rPr>
+          <w:b/>
+          <w:bCs/>
+        </w:rPr>
+        <w:t xml:space="preserve">See file: </w:t>
+      </w:r>
+      <w:r>
+        <w:t>navbar.css</w:t>
+      </w:r>
     </w:p>
     <w:p>
       <w:pPr>
@@ -845,6 +1025,65 @@
           <w:numId w:val="4"/>
         </w:numPr>
       </w:pPr>
+      <w:r>
+        <w:rPr>
+          <w:b/>
+          <w:bCs/>
+        </w:rPr>
+        <w:t>Nunjucks Conditional Statement</w:t>
+      </w:r>
+      <w:r>
+        <w:rPr>
+          <w:b/>
+          <w:bCs/>
+        </w:rPr>
+        <w:t xml:space="preserve"> </w:t>
+      </w:r>
+      <w:r>
+        <w:t xml:space="preserve">– From the sample showed in </w:t>
+      </w:r>
+      <w:r>
+        <w:t>Lab</w:t>
+      </w:r>
+      <w:r>
+        <w:t xml:space="preserve">, I did some research about this and understood the code </w:t>
+      </w:r>
+      <w:r>
+        <w:t>provided and</w:t>
+      </w:r>
+      <w:r>
+        <w:t xml:space="preserve"> then implemented a home icon and a button in the navigation bar editing that piece of code. </w:t>
+      </w:r>
+    </w:p>
+    <w:p>
+      <w:pPr>
+        <w:pStyle w:val="ListParagraph"/>
+      </w:pPr>
+      <w:r>
+        <w:rPr>
+          <w:b/>
+          <w:bCs/>
+        </w:rPr>
+        <w:t>See file</w:t>
+      </w:r>
+      <w:r>
+        <w:t>:</w:t>
+      </w:r>
+      <w:r>
+        <w:t xml:space="preserve">  </w:t>
+      </w:r>
+      <w:r>
+        <w:t>h</w:t>
+      </w:r>
+      <w:r>
+        <w:t xml:space="preserve">eader.njk </w:t>
+      </w:r>
+      <w:r>
+        <w:t>(folder</w:t>
+      </w:r>
+      <w:r>
+        <w:t xml:space="preserve"> _includes).</w:t>
+      </w:r>
     </w:p>
     <w:p>
       <w:pPr>
@@ -859,40 +1098,109 @@
           <w:numId w:val="4"/>
         </w:numPr>
       </w:pPr>
+      <w:r>
+        <w:rPr>
+          <w:b/>
+          <w:bCs/>
+        </w:rPr>
+        <w:t xml:space="preserve">Nested Flexbox/grid </w:t>
+      </w:r>
+      <w:r>
+        <w:t xml:space="preserve">– I </w:t>
+      </w:r>
+      <w:r>
+        <w:t xml:space="preserve">did some research on CSS-tricks about flexbox and grid and then </w:t>
+      </w:r>
+      <w:r>
+        <w:t xml:space="preserve">implemented some nested flexbox and grid. </w:t>
+      </w:r>
     </w:p>
     <w:p>
       <w:pPr>
         <w:pStyle w:val="ListParagraph"/>
       </w:pPr>
       <w:r>
-        <w:t>Flexbox</w:t>
+        <w:rPr>
+          <w:b/>
+          <w:bCs/>
+        </w:rPr>
+        <w:t>See file</w:t>
+      </w:r>
+      <w:r>
+        <w:t>:</w:t>
+      </w:r>
+      <w:r>
+        <w:t xml:space="preserve">  instructions.css and settings.css.</w:t>
       </w:r>
     </w:p>
     <w:p>
       <w:pPr>
         <w:pStyle w:val="ListParagraph"/>
       </w:pPr>
-      <w:r>
-        <w:t>Favicon</w:t>
-      </w:r>
     </w:p>
     <w:p>
       <w:pPr>
         <w:pStyle w:val="ListParagraph"/>
-      </w:pPr>
-      <w:r>
+        <w:numPr>
+          <w:ilvl w:val="0"/>
+          <w:numId w:val="4"/>
+        </w:numPr>
+        <w:rPr>
+          <w:b/>
+          <w:bCs/>
+        </w:rPr>
+      </w:pPr>
+      <w:r>
+        <w:rPr>
+          <w:b/>
+          <w:bCs/>
+        </w:rPr>
         <w:t xml:space="preserve">Contact form with </w:t>
       </w:r>
       <w:r>
-        <w:t>geolocation</w:t>
+        <w:rPr>
+          <w:b/>
+          <w:bCs/>
+        </w:rPr>
+        <w:t>google maps</w:t>
+      </w:r>
+      <w:r>
+        <w:rPr>
+          <w:b/>
+          <w:bCs/>
+        </w:rPr>
+        <w:t xml:space="preserve"> </w:t>
+      </w:r>
+      <w:r>
+        <w:t>– I</w:t>
+      </w:r>
+      <w:r>
+        <w:t xml:space="preserve"> researched and implemented a box to show google </w:t>
+      </w:r>
+      <w:r>
+        <w:t>map’s</w:t>
+      </w:r>
+      <w:r>
+        <w:t xml:space="preserve"> location on the contact form. </w:t>
       </w:r>
     </w:p>
     <w:p>
       <w:pPr>
         <w:pStyle w:val="ListParagraph"/>
-      </w:pPr>
-      <w:r>
-        <w:t xml:space="preserve">Table </w:t>
+        <w:rPr>
+          <w:b/>
+          <w:bCs/>
+        </w:rPr>
+      </w:pPr>
+      <w:r>
+        <w:rPr>
+          <w:b/>
+          <w:bCs/>
+        </w:rPr>
+        <w:t xml:space="preserve">See file: </w:t>
+      </w:r>
+      <w:r>
+        <w:t>contact.njk</w:t>
       </w:r>
     </w:p>
     <w:p>
@@ -900,111 +1208,6 @@
         <w:pStyle w:val="ListParagraph"/>
       </w:pPr>
     </w:p>
-    <w:p/>
-    <w:p/>
-    <w:p/>
-    <w:p>
-      <w:r>
-        <w:t xml:space="preserve">Reference: </w:t>
-      </w:r>
-    </w:p>
-    <w:p/>
-    <w:p>
-      <w:r>
-        <w:t xml:space="preserve">Contact form and map - </w:t>
-      </w:r>
-      <w:hyperlink r:id="rId7" w:history="1">
-        <w:r>
-          <w:rPr>
-            <w:rStyle w:val="Hyperlink"/>
-          </w:rPr>
-          <w:t>https://www.youtube.com/watch?v=nwEB3Wxh5N0</w:t>
-        </w:r>
-      </w:hyperlink>
-    </w:p>
-    <w:p/>
-    <w:p/>
-    <w:p>
-      <w:r>
-        <w:t xml:space="preserve">About me - </w:t>
-      </w:r>
-      <w:hyperlink r:id="rId8" w:history="1">
-        <w:r>
-          <w:rPr>
-            <w:rStyle w:val="Hyperlink"/>
-          </w:rPr>
-          <w:t>https://nicepage.com/ht/1362604/creative-designer-profile-html-template</w:t>
-        </w:r>
-      </w:hyperlink>
-    </w:p>
-    <w:p>
-      <w:hyperlink r:id="rId9" w:anchor="html" w:history="1">
-        <w:r>
-          <w:rPr>
-            <w:rStyle w:val="Hyperlink"/>
-          </w:rPr>
-          <w:t>https://www.bootdey.com/snippets/view/about-me#html</w:t>
-        </w:r>
-      </w:hyperlink>
-    </w:p>
-    <w:p/>
-    <w:p>
-      <w:r>
-        <w:lastRenderedPageBreak/>
-        <w:t>google icons</w:t>
-      </w:r>
-    </w:p>
-    <w:p>
-      <w:hyperlink r:id="rId10" w:history="1">
-        <w:r>
-          <w:rPr>
-            <w:rStyle w:val="Hyperlink"/>
-          </w:rPr>
-          <w:t>https://www.w3schools.com/icons/google_icons_intro.asp</w:t>
-        </w:r>
-      </w:hyperlink>
-    </w:p>
-    <w:p/>
-    <w:p>
-      <w:hyperlink r:id="rId11" w:history="1">
-        <w:r>
-          <w:rPr>
-            <w:rStyle w:val="Hyperlink"/>
-          </w:rPr>
-          <w:t>https://www.youtube.com/watch?v=LohRL_sw9N0</w:t>
-        </w:r>
-      </w:hyperlink>
-    </w:p>
-    <w:p>
-      <w:hyperlink r:id="rId12" w:history="1">
-        <w:r>
-          <w:rPr>
-            <w:rStyle w:val="Hyperlink"/>
-          </w:rPr>
-          <w:t>https://www.youtube.com/watch?v=jfh0ZJFhj2w</w:t>
-        </w:r>
-      </w:hyperlink>
-    </w:p>
-    <w:p/>
-    <w:p/>
-    <w:p>
-      <w:r>
-        <w:t>https://design2seo.com/blog/web-development/11ty/nunjucks-if-statement-for-eleventy/</w:t>
-      </w:r>
-    </w:p>
-    <w:p/>
-    <w:p/>
-    <w:p/>
-    <w:p/>
-    <w:p/>
-    <w:p>
-      <w:r>
-        <w:t>https://github.com/comp1800/web_template</w:t>
-      </w:r>
-    </w:p>
-    <w:p/>
-    <w:p/>
-    <w:p/>
     <w:p>
       <w:pPr>
         <w:tabs>
@@ -1061,7 +1264,7 @@
                     <pic:cNvPicPr/>
                   </pic:nvPicPr>
                   <pic:blipFill>
-                    <a:blip r:embed="rId13">
+                    <a:blip r:embed="rId10">
                       <a:extLst>
                         <a:ext uri="{28A0092B-C50C-407E-A947-70E740481C1C}">
                           <a14:useLocalDpi xmlns:a14="http://schemas.microsoft.com/office/drawing/2010/main" val="0"/>

</xml_diff>